<commit_message>
Revert "Messed everything up."
This reverts commit dc04a5cfeb0353f291536dadc5900ec308f29df0.
</commit_message>
<xml_diff>
--- a/glossaries/Iftmus Glossary of Language & Reference.docx
+++ b/glossaries/Iftmus Glossary of Language & Reference.docx
@@ -97,7 +97,6 @@
         <w:rPr>
           <w:rFonts w:ascii="Lucida Calligraphy" w:hAnsi="Lucida Calligraphy"/>
           <w:sz w:val="32"/>
-          <w:highlight w:val="yellow"/>
         </w:rPr>
         <w:t>A’nusk</w:t>
       </w:r>
@@ -107,119 +106,108 @@
         <w:rPr>
           <w:rFonts w:ascii="Monotype Corsiva" w:hAnsi="Monotype Corsiva"/>
           <w:sz w:val="36"/>
+        </w:rPr>
+        <w:t>...</w:t>
+      </w:r>
+      <w:r>
+        <w:rPr>
+          <w:rFonts w:ascii="Monotype Corsiva" w:hAnsi="Monotype Corsiva"/>
+          <w:i/>
+          <w:sz w:val="36"/>
+        </w:rPr>
+        <w:t>(</w:t>
+      </w:r>
+      <w:proofErr w:type="gramEnd"/>
+      <w:r>
+        <w:rPr>
+          <w:rFonts w:ascii="Century Schoolbook" w:hAnsi="Century Schoolbook"/>
+          <w:i/>
+          <w:sz w:val="24"/>
+        </w:rPr>
+        <w:t>Ah-new-</w:t>
+      </w:r>
+      <w:proofErr w:type="spellStart"/>
+      <w:r>
+        <w:rPr>
+          <w:rFonts w:ascii="Century Schoolbook" w:hAnsi="Century Schoolbook"/>
+          <w:i/>
+          <w:sz w:val="24"/>
+        </w:rPr>
+        <w:t>sk</w:t>
+      </w:r>
+      <w:proofErr w:type="spellEnd"/>
+      <w:r>
+        <w:rPr>
+          <w:rFonts w:ascii="Century Schoolbook" w:hAnsi="Century Schoolbook"/>
+          <w:i/>
+          <w:sz w:val="24"/>
+        </w:rPr>
+        <w:t xml:space="preserve">) </w:t>
+      </w:r>
+      <w:r>
+        <w:rPr>
+          <w:rFonts w:ascii="Century Schoolbook" w:hAnsi="Century Schoolbook"/>
+          <w:sz w:val="24"/>
           <w:highlight w:val="yellow"/>
         </w:rPr>
-        <w:t>...</w:t>
-      </w:r>
-      <w:r>
-        <w:rPr>
-          <w:rFonts w:ascii="Monotype Corsiva" w:hAnsi="Monotype Corsiva"/>
-          <w:i/>
-          <w:sz w:val="36"/>
+        <w:t xml:space="preserve">A </w:t>
+      </w:r>
+      <w:proofErr w:type="spellStart"/>
+      <w:r>
+        <w:rPr>
+          <w:rFonts w:ascii="Century Schoolbook" w:hAnsi="Century Schoolbook"/>
+          <w:sz w:val="24"/>
           <w:highlight w:val="yellow"/>
         </w:rPr>
-        <w:t>(</w:t>
-      </w:r>
-      <w:proofErr w:type="gramEnd"/>
-      <w:r>
-        <w:rPr>
-          <w:rFonts w:ascii="Century Schoolbook" w:hAnsi="Century Schoolbook"/>
-          <w:i/>
+        <w:t>Sanchean</w:t>
+      </w:r>
+      <w:proofErr w:type="spellEnd"/>
+      <w:r>
+        <w:rPr>
+          <w:rFonts w:ascii="Century Schoolbook" w:hAnsi="Century Schoolbook"/>
           <w:sz w:val="24"/>
           <w:highlight w:val="yellow"/>
         </w:rPr>
-        <w:t>Ah-new-</w:t>
-      </w:r>
-      <w:proofErr w:type="spellStart"/>
-      <w:r>
-        <w:rPr>
-          <w:rFonts w:ascii="Century Schoolbook" w:hAnsi="Century Schoolbook"/>
-          <w:i/>
+        <w:t xml:space="preserve"> term of endearment loosely translated means “much beloved” or when traced to </w:t>
+      </w:r>
+      <w:proofErr w:type="spellStart"/>
+      <w:r>
+        <w:rPr>
+          <w:rFonts w:ascii="Century Schoolbook" w:hAnsi="Century Schoolbook"/>
           <w:sz w:val="24"/>
           <w:highlight w:val="yellow"/>
         </w:rPr>
-        <w:t>sk</w:t>
-      </w:r>
-      <w:proofErr w:type="spellEnd"/>
-      <w:r>
-        <w:rPr>
-          <w:rFonts w:ascii="Century Schoolbook" w:hAnsi="Century Schoolbook"/>
-          <w:i/>
+        <w:t>it’s</w:t>
+      </w:r>
+      <w:proofErr w:type="spellEnd"/>
+      <w:r>
+        <w:rPr>
+          <w:rFonts w:ascii="Century Schoolbook" w:hAnsi="Century Schoolbook"/>
           <w:sz w:val="24"/>
           <w:highlight w:val="yellow"/>
         </w:rPr>
-        <w:t>)</w:t>
-      </w:r>
-      <w:r>
-        <w:rPr>
-          <w:rFonts w:ascii="Century Schoolbook" w:hAnsi="Century Schoolbook"/>
-          <w:i/>
-          <w:sz w:val="24"/>
-        </w:rPr>
         <w:t xml:space="preserve"> </w:t>
       </w:r>
+      <w:proofErr w:type="spellStart"/>
       <w:r>
         <w:rPr>
           <w:rFonts w:ascii="Century Schoolbook" w:hAnsi="Century Schoolbook"/>
           <w:sz w:val="24"/>
           <w:highlight w:val="yellow"/>
         </w:rPr>
-        <w:t xml:space="preserve">A </w:t>
-      </w:r>
-      <w:proofErr w:type="spellStart"/>
+        <w:t>Elvon</w:t>
+      </w:r>
+      <w:proofErr w:type="spellEnd"/>
       <w:r>
         <w:rPr>
           <w:rFonts w:ascii="Century Schoolbook" w:hAnsi="Century Schoolbook"/>
           <w:sz w:val="24"/>
           <w:highlight w:val="yellow"/>
         </w:rPr>
-        <w:t>Sanchean</w:t>
-      </w:r>
-      <w:proofErr w:type="spellEnd"/>
-      <w:r>
-        <w:rPr>
-          <w:rFonts w:ascii="Century Schoolbook" w:hAnsi="Century Schoolbook"/>
-          <w:sz w:val="24"/>
-          <w:highlight w:val="yellow"/>
-        </w:rPr>
-        <w:t xml:space="preserve"> term of endearment loosely translated means “much beloved” or when traced to </w:t>
-      </w:r>
-      <w:proofErr w:type="spellStart"/>
-      <w:r>
-        <w:rPr>
-          <w:rFonts w:ascii="Century Schoolbook" w:hAnsi="Century Schoolbook"/>
-          <w:sz w:val="24"/>
-          <w:highlight w:val="yellow"/>
-        </w:rPr>
-        <w:t>it’s</w:t>
-      </w:r>
-      <w:proofErr w:type="spellEnd"/>
-      <w:r>
-        <w:rPr>
-          <w:rFonts w:ascii="Century Schoolbook" w:hAnsi="Century Schoolbook"/>
-          <w:sz w:val="24"/>
-          <w:highlight w:val="yellow"/>
-        </w:rPr>
-        <w:t xml:space="preserve"> </w:t>
-      </w:r>
-      <w:proofErr w:type="spellStart"/>
-      <w:r>
-        <w:rPr>
-          <w:rFonts w:ascii="Century Schoolbook" w:hAnsi="Century Schoolbook"/>
-          <w:sz w:val="24"/>
-          <w:highlight w:val="yellow"/>
-        </w:rPr>
-        <w:t>Elvon</w:t>
-      </w:r>
-      <w:proofErr w:type="spellEnd"/>
-      <w:r>
-        <w:rPr>
-          <w:rFonts w:ascii="Century Schoolbook" w:hAnsi="Century Schoolbook"/>
-          <w:sz w:val="24"/>
-          <w:highlight w:val="yellow"/>
-        </w:rPr>
         <w:t xml:space="preserve"> derivatives “heart of my past still beating”.</w:t>
       </w:r>
+      <w:bookmarkStart w:id="0" w:name="_GoBack"/>
+      <w:bookmarkEnd w:id="0"/>
     </w:p>
     <w:p>
       <w:pPr>
@@ -244,7 +232,6 @@
         <w:rPr>
           <w:rFonts w:ascii="Lucida Calligraphy" w:hAnsi="Lucida Calligraphy"/>
           <w:sz w:val="32"/>
-          <w:highlight w:val="yellow"/>
         </w:rPr>
         <w:t>Caush’ca</w:t>
       </w:r>
@@ -254,7 +241,6 @@
         <w:rPr>
           <w:rFonts w:ascii="Monotype Corsiva" w:hAnsi="Monotype Corsiva"/>
           <w:sz w:val="36"/>
-          <w:highlight w:val="yellow"/>
         </w:rPr>
         <w:t>...</w:t>
       </w:r>
@@ -264,7 +250,6 @@
           <w:i/>
           <w:iCs/>
           <w:sz w:val="24"/>
-          <w:highlight w:val="yellow"/>
         </w:rPr>
         <w:t>(</w:t>
       </w:r>
@@ -275,7 +260,6 @@
           <w:i/>
           <w:iCs/>
           <w:sz w:val="24"/>
-          <w:highlight w:val="yellow"/>
         </w:rPr>
         <w:t>Kaw-</w:t>
       </w:r>
@@ -286,7 +270,6 @@
           <w:i/>
           <w:iCs/>
           <w:sz w:val="24"/>
-          <w:highlight w:val="yellow"/>
         </w:rPr>
         <w:t>shh</w:t>
       </w:r>
@@ -297,7 +280,6 @@
           <w:i/>
           <w:iCs/>
           <w:sz w:val="24"/>
-          <w:highlight w:val="yellow"/>
         </w:rPr>
         <w:t>-</w:t>
       </w:r>
@@ -308,7 +290,6 @@
           <w:i/>
           <w:iCs/>
           <w:sz w:val="24"/>
-          <w:highlight w:val="yellow"/>
         </w:rPr>
         <w:t>kaw</w:t>
       </w:r>
@@ -319,7 +300,6 @@
           <w:i/>
           <w:iCs/>
           <w:sz w:val="24"/>
-          <w:highlight w:val="yellow"/>
         </w:rPr>
         <w:t>)…</w:t>
       </w:r>
@@ -327,7 +307,6 @@
         <w:rPr>
           <w:rFonts w:ascii="Century Schoolbook" w:hAnsi="Century Schoolbook"/>
           <w:sz w:val="24"/>
-          <w:highlight w:val="yellow"/>
         </w:rPr>
         <w:t>Formal name used to address any Mage usually accompanied with a salute of the right hand held palm downward at heart level.</w:t>
       </w:r>
@@ -355,7 +334,6 @@
         <w:rPr>
           <w:rFonts w:ascii="Lucida Calligraphy" w:hAnsi="Lucida Calligraphy"/>
           <w:sz w:val="32"/>
-          <w:highlight w:val="yellow"/>
         </w:rPr>
         <w:t>Frasha</w:t>
       </w:r>
@@ -365,7 +343,6 @@
         <w:rPr>
           <w:rFonts w:ascii="Monotype Corsiva" w:hAnsi="Monotype Corsiva"/>
           <w:sz w:val="36"/>
-          <w:highlight w:val="yellow"/>
         </w:rPr>
         <w:t>...</w:t>
       </w:r>
@@ -374,7 +351,6 @@
           <w:rFonts w:ascii="Century Schoolbook" w:hAnsi="Century Schoolbook"/>
           <w:i/>
           <w:sz w:val="24"/>
-          <w:highlight w:val="yellow"/>
         </w:rPr>
         <w:t>(</w:t>
       </w:r>
@@ -384,7 +360,6 @@
           <w:rFonts w:ascii="Century Schoolbook" w:hAnsi="Century Schoolbook"/>
           <w:i/>
           <w:sz w:val="24"/>
-          <w:highlight w:val="yellow"/>
         </w:rPr>
         <w:t>Frau-</w:t>
       </w:r>
@@ -394,7 +369,6 @@
           <w:rFonts w:ascii="Century Schoolbook" w:hAnsi="Century Schoolbook"/>
           <w:i/>
           <w:sz w:val="24"/>
-          <w:highlight w:val="yellow"/>
         </w:rPr>
         <w:t>shaw</w:t>
       </w:r>
@@ -404,7 +378,6 @@
           <w:rFonts w:ascii="Century Schoolbook" w:hAnsi="Century Schoolbook"/>
           <w:i/>
           <w:sz w:val="24"/>
-          <w:highlight w:val="yellow"/>
         </w:rPr>
         <w:t xml:space="preserve">) </w:t>
       </w:r>
@@ -412,7 +385,6 @@
         <w:rPr>
           <w:rFonts w:ascii="Century Schoolbook" w:hAnsi="Century Schoolbook"/>
           <w:sz w:val="24"/>
-          <w:highlight w:val="yellow"/>
         </w:rPr>
         <w:t xml:space="preserve">A </w:t>
       </w:r>
@@ -421,7 +393,6 @@
         <w:rPr>
           <w:rFonts w:ascii="Century Schoolbook" w:hAnsi="Century Schoolbook"/>
           <w:sz w:val="24"/>
-          <w:highlight w:val="yellow"/>
         </w:rPr>
         <w:t>Sanchean</w:t>
       </w:r>
@@ -430,7 +401,6 @@
         <w:rPr>
           <w:rFonts w:ascii="Century Schoolbook" w:hAnsi="Century Schoolbook"/>
           <w:sz w:val="24"/>
-          <w:highlight w:val="yellow"/>
         </w:rPr>
         <w:t xml:space="preserve"> term of admonishment meaning “Be Still long enough to hear your thoughts before you give birth to words.”</w:t>
       </w:r>
@@ -458,7 +428,6 @@
         <w:rPr>
           <w:rFonts w:ascii="Lucida Calligraphy" w:hAnsi="Lucida Calligraphy"/>
           <w:sz w:val="32"/>
-          <w:highlight w:val="yellow"/>
         </w:rPr>
         <w:t>Gua-tost</w:t>
       </w:r>
@@ -467,7 +436,6 @@
         <w:rPr>
           <w:rFonts w:ascii="Monotype Corsiva" w:hAnsi="Monotype Corsiva"/>
           <w:sz w:val="36"/>
-          <w:highlight w:val="yellow"/>
         </w:rPr>
         <w:t>...</w:t>
       </w:r>
@@ -477,7 +445,6 @@
           <w:i/>
           <w:iCs/>
           <w:sz w:val="24"/>
-          <w:highlight w:val="yellow"/>
         </w:rPr>
         <w:t>(</w:t>
       </w:r>
@@ -488,7 +455,6 @@
           <w:i/>
           <w:iCs/>
           <w:sz w:val="24"/>
-          <w:highlight w:val="yellow"/>
         </w:rPr>
         <w:t>Gwa</w:t>
       </w:r>
@@ -499,7 +465,6 @@
           <w:i/>
           <w:iCs/>
           <w:sz w:val="24"/>
-          <w:highlight w:val="yellow"/>
         </w:rPr>
         <w:t>-toss)…</w:t>
       </w:r>
@@ -507,7 +472,6 @@
         <w:rPr>
           <w:rFonts w:ascii="Century Schoolbook" w:hAnsi="Century Schoolbook"/>
           <w:sz w:val="24"/>
-          <w:highlight w:val="yellow"/>
         </w:rPr>
         <w:t xml:space="preserve">A name roughly translated to mean “the guarded ones, used by the </w:t>
       </w:r>
@@ -516,7 +480,6 @@
         <w:rPr>
           <w:rFonts w:ascii="Century Schoolbook" w:hAnsi="Century Schoolbook"/>
           <w:sz w:val="24"/>
-          <w:highlight w:val="yellow"/>
         </w:rPr>
         <w:t>Ti-breen</w:t>
       </w:r>
@@ -525,7 +488,6 @@
         <w:rPr>
           <w:rFonts w:ascii="Century Schoolbook" w:hAnsi="Century Schoolbook"/>
           <w:sz w:val="24"/>
-          <w:highlight w:val="yellow"/>
         </w:rPr>
         <w:t xml:space="preserve"> and </w:t>
       </w:r>
@@ -534,7 +496,6 @@
         <w:rPr>
           <w:rFonts w:ascii="Century Schoolbook" w:hAnsi="Century Schoolbook"/>
           <w:sz w:val="24"/>
-          <w:highlight w:val="yellow"/>
         </w:rPr>
         <w:t>Panduran</w:t>
       </w:r>
@@ -543,7 +504,6 @@
         <w:rPr>
           <w:rFonts w:ascii="Century Schoolbook" w:hAnsi="Century Schoolbook"/>
           <w:sz w:val="24"/>
-          <w:highlight w:val="yellow"/>
         </w:rPr>
         <w:t xml:space="preserve"> cats when referring to the Shing-haut Priests in Iftmus who are training the </w:t>
       </w:r>
@@ -552,7 +512,6 @@
         <w:rPr>
           <w:rFonts w:ascii="Century Schoolbook" w:hAnsi="Century Schoolbook"/>
           <w:sz w:val="24"/>
-          <w:highlight w:val="yellow"/>
         </w:rPr>
         <w:t>Panduran</w:t>
       </w:r>
@@ -561,16 +520,8 @@
         <w:rPr>
           <w:rFonts w:ascii="Century Schoolbook" w:hAnsi="Century Schoolbook"/>
           <w:sz w:val="24"/>
-          <w:highlight w:val="yellow"/>
-        </w:rPr>
-        <w:t xml:space="preserve"> Cats in the twisted version of Sha-talon</w:t>
-      </w:r>
-      <w:r>
-        <w:rPr>
-          <w:rFonts w:ascii="Century Schoolbook" w:hAnsi="Century Schoolbook"/>
-          <w:sz w:val="24"/>
-        </w:rPr>
-        <w:t>.</w:t>
+        </w:rPr>
+        <w:t xml:space="preserve"> Cats in the twisted version of Sha-talon.</w:t>
       </w:r>
     </w:p>
     <w:p>
@@ -595,7 +546,6 @@
         <w:rPr>
           <w:rFonts w:ascii="Lucida Calligraphy" w:hAnsi="Lucida Calligraphy"/>
           <w:sz w:val="32"/>
-          <w:highlight w:val="yellow"/>
         </w:rPr>
         <w:t>Isasha</w:t>
       </w:r>
@@ -605,7 +555,6 @@
         <w:rPr>
           <w:rFonts w:ascii="Monotype Corsiva" w:hAnsi="Monotype Corsiva"/>
           <w:sz w:val="36"/>
-          <w:highlight w:val="yellow"/>
         </w:rPr>
         <w:t>...</w:t>
       </w:r>
@@ -614,7 +563,6 @@
           <w:rFonts w:ascii="Century Schoolbook" w:hAnsi="Century Schoolbook"/>
           <w:i/>
           <w:sz w:val="24"/>
-          <w:highlight w:val="yellow"/>
         </w:rPr>
         <w:t>(</w:t>
       </w:r>
@@ -624,7 +572,6 @@
           <w:rFonts w:ascii="Century Schoolbook" w:hAnsi="Century Schoolbook"/>
           <w:i/>
           <w:sz w:val="24"/>
-          <w:highlight w:val="yellow"/>
         </w:rPr>
         <w:t xml:space="preserve">I saw </w:t>
       </w:r>
@@ -634,7 +581,6 @@
           <w:rFonts w:ascii="Century Schoolbook" w:hAnsi="Century Schoolbook"/>
           <w:i/>
           <w:sz w:val="24"/>
-          <w:highlight w:val="yellow"/>
         </w:rPr>
         <w:t>shaw</w:t>
       </w:r>
@@ -644,7 +590,6 @@
           <w:rFonts w:ascii="Century Schoolbook" w:hAnsi="Century Schoolbook"/>
           <w:i/>
           <w:sz w:val="24"/>
-          <w:highlight w:val="yellow"/>
         </w:rPr>
         <w:t xml:space="preserve">) </w:t>
       </w:r>
@@ -653,7 +598,6 @@
         <w:rPr>
           <w:rFonts w:ascii="Century Schoolbook" w:hAnsi="Century Schoolbook"/>
           <w:sz w:val="24"/>
-          <w:highlight w:val="yellow"/>
         </w:rPr>
         <w:t>Pacha’si</w:t>
       </w:r>
@@ -662,7 +606,6 @@
         <w:rPr>
           <w:rFonts w:ascii="Century Schoolbook" w:hAnsi="Century Schoolbook"/>
           <w:sz w:val="24"/>
-          <w:highlight w:val="yellow"/>
         </w:rPr>
         <w:t xml:space="preserve"> term for “Protect”</w:t>
       </w:r>
@@ -690,7 +633,6 @@
         <w:rPr>
           <w:rFonts w:ascii="Lucida Calligraphy" w:hAnsi="Lucida Calligraphy"/>
           <w:sz w:val="32"/>
-          <w:highlight w:val="yellow"/>
         </w:rPr>
         <w:t>Psh-stafa</w:t>
       </w:r>
@@ -700,7 +642,6 @@
         <w:rPr>
           <w:rFonts w:ascii="Monotype Corsiva" w:hAnsi="Monotype Corsiva"/>
           <w:sz w:val="36"/>
-          <w:highlight w:val="yellow"/>
         </w:rPr>
         <w:t>...</w:t>
       </w:r>
@@ -709,7 +650,6 @@
           <w:rFonts w:ascii="Century Schoolbook" w:hAnsi="Century Schoolbook"/>
           <w:i/>
           <w:sz w:val="24"/>
-          <w:highlight w:val="yellow"/>
         </w:rPr>
         <w:t>(</w:t>
       </w:r>
@@ -720,7 +660,6 @@
           <w:rFonts w:ascii="Century Schoolbook" w:hAnsi="Century Schoolbook"/>
           <w:i/>
           <w:sz w:val="24"/>
-          <w:highlight w:val="yellow"/>
         </w:rPr>
         <w:t>Pash-stafa</w:t>
       </w:r>
@@ -730,7 +669,6 @@
           <w:rFonts w:ascii="Century Schoolbook" w:hAnsi="Century Schoolbook"/>
           <w:i/>
           <w:sz w:val="24"/>
-          <w:highlight w:val="yellow"/>
         </w:rPr>
         <w:t xml:space="preserve">) </w:t>
       </w:r>
@@ -738,7 +676,6 @@
         <w:rPr>
           <w:rFonts w:ascii="Century Schoolbook" w:hAnsi="Century Schoolbook"/>
           <w:sz w:val="24"/>
-          <w:highlight w:val="yellow"/>
         </w:rPr>
         <w:t>Mind speak on Iftmus for “Stay safe.”</w:t>
       </w:r>
@@ -766,7 +703,6 @@
         <w:rPr>
           <w:rFonts w:ascii="Lucida Calligraphy" w:hAnsi="Lucida Calligraphy"/>
           <w:sz w:val="32"/>
-          <w:highlight w:val="yellow"/>
         </w:rPr>
         <w:t>Raco</w:t>
       </w:r>
@@ -775,7 +711,6 @@
         <w:rPr>
           <w:rFonts w:ascii="Lucida Calligraphy" w:hAnsi="Lucida Calligraphy"/>
           <w:sz w:val="32"/>
-          <w:highlight w:val="yellow"/>
         </w:rPr>
         <w:t>’</w:t>
       </w:r>
@@ -783,7 +718,6 @@
         <w:rPr>
           <w:rFonts w:ascii="Monotype Corsiva" w:hAnsi="Monotype Corsiva"/>
           <w:sz w:val="36"/>
-          <w:highlight w:val="yellow"/>
         </w:rPr>
         <w:t>...</w:t>
       </w:r>
@@ -791,7 +725,6 @@
         <w:rPr>
           <w:rFonts w:ascii="Century Schoolbook" w:hAnsi="Century Schoolbook"/>
           <w:sz w:val="24"/>
-          <w:highlight w:val="yellow"/>
         </w:rPr>
         <w:t xml:space="preserve">The term for Dragon flight, an assault by </w:t>
       </w:r>
@@ -800,7 +733,6 @@
         <w:rPr>
           <w:rFonts w:ascii="Century Schoolbook" w:hAnsi="Century Schoolbook"/>
           <w:sz w:val="24"/>
-          <w:highlight w:val="yellow"/>
         </w:rPr>
         <w:t>Dragonlords</w:t>
       </w:r>
@@ -828,7 +760,6 @@
         <w:rPr>
           <w:rFonts w:ascii="Lucida Calligraphy" w:hAnsi="Lucida Calligraphy"/>
           <w:sz w:val="32"/>
-          <w:highlight w:val="yellow"/>
         </w:rPr>
         <w:t>Saken’</w:t>
       </w:r>
@@ -837,7 +768,6 @@
         <w:rPr>
           <w:rFonts w:ascii="Monotype Corsiva" w:hAnsi="Monotype Corsiva"/>
           <w:sz w:val="36"/>
-          <w:highlight w:val="yellow"/>
         </w:rPr>
         <w:t>...</w:t>
       </w:r>
@@ -846,7 +776,6 @@
           <w:rFonts w:ascii="Century Schoolbook" w:hAnsi="Century Schoolbook"/>
           <w:i/>
           <w:sz w:val="24"/>
-          <w:highlight w:val="yellow"/>
         </w:rPr>
         <w:t>(</w:t>
       </w:r>
@@ -856,7 +785,6 @@
           <w:rFonts w:ascii="Century Schoolbook" w:hAnsi="Century Schoolbook"/>
           <w:i/>
           <w:sz w:val="24"/>
-          <w:highlight w:val="yellow"/>
         </w:rPr>
         <w:t xml:space="preserve">Say-kin) </w:t>
       </w:r>
@@ -865,7 +793,6 @@
           <w:rFonts w:ascii="Century Schoolbook" w:hAnsi="Century Schoolbook"/>
           <w:iCs/>
           <w:sz w:val="24"/>
-          <w:highlight w:val="yellow"/>
         </w:rPr>
         <w:t xml:space="preserve">A curse or swear word on Axtoph relative to the </w:t>
       </w:r>
@@ -875,7 +802,6 @@
           <w:rFonts w:ascii="Century Schoolbook" w:hAnsi="Century Schoolbook"/>
           <w:iCs/>
           <w:sz w:val="24"/>
-          <w:highlight w:val="yellow"/>
         </w:rPr>
         <w:t>Terran</w:t>
       </w:r>
@@ -885,7 +811,6 @@
           <w:rFonts w:ascii="Century Schoolbook" w:hAnsi="Century Schoolbook"/>
           <w:iCs/>
           <w:sz w:val="24"/>
-          <w:highlight w:val="yellow"/>
         </w:rPr>
         <w:t xml:space="preserve"> word damn. </w:t>
       </w:r>
@@ -895,7 +820,6 @@
           <w:rFonts w:ascii="Century Schoolbook" w:hAnsi="Century Schoolbook"/>
           <w:iCs/>
           <w:sz w:val="24"/>
-          <w:highlight w:val="yellow"/>
         </w:rPr>
         <w:t>Ie</w:t>
       </w:r>
@@ -905,7 +829,6 @@
           <w:rFonts w:ascii="Century Schoolbook" w:hAnsi="Century Schoolbook"/>
           <w:iCs/>
           <w:sz w:val="24"/>
-          <w:highlight w:val="yellow"/>
         </w:rPr>
         <w:t xml:space="preserve">: “You can’t do a saken’ </w:t>
       </w:r>
@@ -914,7 +837,6 @@
           <w:rFonts w:ascii="Century Schoolbook" w:hAnsi="Century Schoolbook"/>
           <w:i/>
           <w:sz w:val="24"/>
-          <w:highlight w:val="yellow"/>
         </w:rPr>
         <w:t>(damn)</w:t>
       </w:r>
@@ -923,17 +845,8 @@
           <w:rFonts w:ascii="Century Schoolbook" w:hAnsi="Century Schoolbook"/>
           <w:iCs/>
           <w:sz w:val="24"/>
-          <w:highlight w:val="yellow"/>
-        </w:rPr>
-        <w:t xml:space="preserve"> thing for her!”</w:t>
-      </w:r>
-      <w:r>
-        <w:rPr>
-          <w:rFonts w:ascii="Century Schoolbook" w:hAnsi="Century Schoolbook"/>
-          <w:iCs/>
-          <w:sz w:val="24"/>
-        </w:rPr>
-        <w:t xml:space="preserve"> </w:t>
+        </w:rPr>
+        <w:t xml:space="preserve"> thing for her!” </w:t>
       </w:r>
     </w:p>
     <w:p>
@@ -960,7 +873,6 @@
         <w:rPr>
           <w:rFonts w:ascii="Lucida Calligraphy" w:hAnsi="Lucida Calligraphy"/>
           <w:sz w:val="32"/>
-          <w:highlight w:val="yellow"/>
         </w:rPr>
         <w:t>Sha’ka</w:t>
       </w:r>
@@ -969,7 +881,6 @@
         <w:rPr>
           <w:rFonts w:ascii="Monotype Corsiva" w:hAnsi="Monotype Corsiva"/>
           <w:sz w:val="36"/>
-          <w:highlight w:val="yellow"/>
         </w:rPr>
         <w:t>...</w:t>
       </w:r>
@@ -978,7 +889,6 @@
         <w:rPr>
           <w:rFonts w:ascii="Century Schoolbook" w:hAnsi="Century Schoolbook"/>
           <w:sz w:val="24"/>
-          <w:highlight w:val="yellow"/>
         </w:rPr>
         <w:t>Panduran</w:t>
       </w:r>
@@ -987,7 +897,6 @@
         <w:rPr>
           <w:rFonts w:ascii="Century Schoolbook" w:hAnsi="Century Schoolbook"/>
           <w:sz w:val="24"/>
-          <w:highlight w:val="yellow"/>
         </w:rPr>
         <w:t xml:space="preserve"> male cat’s term of belittlement for the female of their species</w:t>
       </w:r>
@@ -1016,7 +925,6 @@
         <w:rPr>
           <w:rFonts w:ascii="Lucida Calligraphy" w:hAnsi="Lucida Calligraphy"/>
           <w:sz w:val="32"/>
-          <w:highlight w:val="yellow"/>
         </w:rPr>
         <w:t>Worsha</w:t>
       </w:r>
@@ -1026,7 +934,6 @@
         <w:rPr>
           <w:rFonts w:ascii="Monotype Corsiva" w:hAnsi="Monotype Corsiva"/>
           <w:sz w:val="36"/>
-          <w:highlight w:val="yellow"/>
         </w:rPr>
         <w:t>...</w:t>
       </w:r>
@@ -1035,7 +942,6 @@
           <w:rFonts w:ascii="Century Schoolbook" w:hAnsi="Century Schoolbook"/>
           <w:i/>
           <w:sz w:val="24"/>
-          <w:highlight w:val="yellow"/>
         </w:rPr>
         <w:t>(</w:t>
       </w:r>
@@ -1045,7 +951,6 @@
           <w:rFonts w:ascii="Century Schoolbook" w:hAnsi="Century Schoolbook"/>
           <w:i/>
           <w:sz w:val="24"/>
-          <w:highlight w:val="yellow"/>
         </w:rPr>
         <w:t>War-</w:t>
       </w:r>
@@ -1055,7 +960,6 @@
           <w:rFonts w:ascii="Century Schoolbook" w:hAnsi="Century Schoolbook"/>
           <w:i/>
           <w:sz w:val="24"/>
-          <w:highlight w:val="yellow"/>
         </w:rPr>
         <w:t>shaw</w:t>
       </w:r>
@@ -1065,7 +969,6 @@
           <w:rFonts w:ascii="Century Schoolbook" w:hAnsi="Century Schoolbook"/>
           <w:i/>
           <w:sz w:val="24"/>
-          <w:highlight w:val="yellow"/>
         </w:rPr>
         <w:t xml:space="preserve">) </w:t>
       </w:r>
@@ -1074,7 +977,6 @@
           <w:rFonts w:ascii="Century Schoolbook" w:hAnsi="Century Schoolbook"/>
           <w:iCs/>
           <w:sz w:val="24"/>
-          <w:highlight w:val="yellow"/>
         </w:rPr>
         <w:t xml:space="preserve">The </w:t>
       </w:r>
@@ -1084,7 +986,6 @@
           <w:rFonts w:ascii="Century Schoolbook" w:hAnsi="Century Schoolbook"/>
           <w:iCs/>
           <w:sz w:val="24"/>
-          <w:highlight w:val="yellow"/>
         </w:rPr>
         <w:t>Pacha’si</w:t>
       </w:r>
@@ -1094,7 +995,6 @@
           <w:rFonts w:ascii="Century Schoolbook" w:hAnsi="Century Schoolbook"/>
           <w:iCs/>
           <w:sz w:val="24"/>
-          <w:highlight w:val="yellow"/>
         </w:rPr>
         <w:t xml:space="preserve"> male takes many wives. </w:t>
       </w:r>
@@ -1104,7 +1004,6 @@
           <w:rFonts w:ascii="Century Schoolbook" w:hAnsi="Century Schoolbook"/>
           <w:iCs/>
           <w:sz w:val="24"/>
-          <w:highlight w:val="yellow"/>
         </w:rPr>
         <w:t>Worsha</w:t>
       </w:r>
@@ -1114,7 +1013,6 @@
           <w:rFonts w:ascii="Century Schoolbook" w:hAnsi="Century Schoolbook"/>
           <w:iCs/>
           <w:sz w:val="24"/>
-          <w:highlight w:val="yellow"/>
         </w:rPr>
         <w:t xml:space="preserve"> is the title given to the first wife, which places her above any others and designates her head of household and extended family.</w:t>
       </w:r>
@@ -1137,23 +1035,78 @@
           <w:sz w:val="16"/>
         </w:rPr>
       </w:pPr>
-      <w:proofErr w:type="spellStart"/>
       <w:r>
         <w:rPr>
           <w:rFonts w:ascii="Lucida Calligraphy" w:hAnsi="Lucida Calligraphy"/>
           <w:sz w:val="32"/>
-          <w:highlight w:val="yellow"/>
-        </w:rPr>
-        <w:t>Daca</w:t>
-      </w:r>
-      <w:proofErr w:type="spellEnd"/>
+        </w:rPr>
+        <w:t>Daca’</w:t>
+      </w:r>
+      <w:proofErr w:type="gramStart"/>
+      <w:r>
+        <w:rPr>
+          <w:rFonts w:ascii="Monotype Corsiva" w:hAnsi="Monotype Corsiva"/>
+          <w:i/>
+          <w:sz w:val="36"/>
+        </w:rPr>
+        <w:t>...(</w:t>
+      </w:r>
+      <w:proofErr w:type="gramEnd"/>
+      <w:r>
+        <w:rPr>
+          <w:rFonts w:ascii="Century Schoolbook" w:hAnsi="Century Schoolbook"/>
+          <w:i/>
+          <w:sz w:val="24"/>
+        </w:rPr>
+        <w:t xml:space="preserve">Dock-ah) </w:t>
+      </w:r>
+      <w:r>
+        <w:rPr>
+          <w:rFonts w:ascii="Century Schoolbook" w:hAnsi="Century Schoolbook"/>
+          <w:sz w:val="24"/>
+        </w:rPr>
+        <w:t xml:space="preserve">Unit of time measurement on Axtoph close to a </w:t>
+      </w:r>
+      <w:proofErr w:type="spellStart"/>
+      <w:r>
+        <w:rPr>
+          <w:rFonts w:ascii="Century Schoolbook" w:hAnsi="Century Schoolbook"/>
+          <w:sz w:val="24"/>
+        </w:rPr>
+        <w:t>Terran</w:t>
+      </w:r>
+      <w:proofErr w:type="spellEnd"/>
+      <w:r>
+        <w:rPr>
+          <w:rFonts w:ascii="Century Schoolbook" w:hAnsi="Century Schoolbook"/>
+          <w:sz w:val="24"/>
+        </w:rPr>
+        <w:t xml:space="preserve"> day &amp; night.</w:t>
+      </w:r>
+    </w:p>
+    <w:p>
+      <w:pPr>
+        <w:jc w:val="both"/>
+        <w:rPr>
+          <w:rFonts w:ascii="Century Schoolbook" w:hAnsi="Century Schoolbook"/>
+          <w:sz w:val="16"/>
+        </w:rPr>
+      </w:pPr>
+    </w:p>
+    <w:p>
+      <w:pPr>
+        <w:jc w:val="both"/>
+        <w:rPr>
+          <w:rFonts w:ascii="Century Schoolbook" w:hAnsi="Century Schoolbook"/>
+          <w:sz w:val="24"/>
+        </w:rPr>
+      </w:pPr>
       <w:r>
         <w:rPr>
           <w:rFonts w:ascii="Lucida Calligraphy" w:hAnsi="Lucida Calligraphy"/>
           <w:sz w:val="32"/>
-          <w:highlight w:val="yellow"/>
-        </w:rPr>
-        <w:t>’</w:t>
+        </w:rPr>
+        <w:t>Da-coup</w:t>
       </w:r>
       <w:proofErr w:type="gramStart"/>
       <w:r>
@@ -1161,7 +1114,6 @@
           <w:rFonts w:ascii="Monotype Corsiva" w:hAnsi="Monotype Corsiva"/>
           <w:i/>
           <w:sz w:val="36"/>
-          <w:highlight w:val="yellow"/>
         </w:rPr>
         <w:t>...(</w:t>
       </w:r>
@@ -1171,15 +1123,31 @@
           <w:rFonts w:ascii="Century Schoolbook" w:hAnsi="Century Schoolbook"/>
           <w:i/>
           <w:sz w:val="24"/>
-          <w:highlight w:val="yellow"/>
-        </w:rPr>
-        <w:t xml:space="preserve">Dock-ah) </w:t>
-      </w:r>
-      <w:r>
-        <w:rPr>
-          <w:rFonts w:ascii="Century Schoolbook" w:hAnsi="Century Schoolbook"/>
-          <w:sz w:val="24"/>
-          <w:highlight w:val="yellow"/>
+        </w:rPr>
+        <w:t>Da-</w:t>
+      </w:r>
+      <w:proofErr w:type="spellStart"/>
+      <w:r>
+        <w:rPr>
+          <w:rFonts w:ascii="Century Schoolbook" w:hAnsi="Century Schoolbook"/>
+          <w:i/>
+          <w:sz w:val="24"/>
+        </w:rPr>
+        <w:t>koo</w:t>
+      </w:r>
+      <w:proofErr w:type="spellEnd"/>
+      <w:r>
+        <w:rPr>
+          <w:rFonts w:ascii="Century Schoolbook" w:hAnsi="Century Schoolbook"/>
+          <w:i/>
+          <w:sz w:val="24"/>
+        </w:rPr>
+        <w:t xml:space="preserve">) </w:t>
+      </w:r>
+      <w:r>
+        <w:rPr>
+          <w:rFonts w:ascii="Century Schoolbook" w:hAnsi="Century Schoolbook"/>
+          <w:sz w:val="24"/>
         </w:rPr>
         <w:t xml:space="preserve">Unit of time measurement on Axtoph close to a </w:t>
       </w:r>
@@ -1188,7 +1156,6 @@
         <w:rPr>
           <w:rFonts w:ascii="Century Schoolbook" w:hAnsi="Century Schoolbook"/>
           <w:sz w:val="24"/>
-          <w:highlight w:val="yellow"/>
         </w:rPr>
         <w:t>Terran</w:t>
       </w:r>
@@ -1197,20 +1164,11 @@
         <w:rPr>
           <w:rFonts w:ascii="Century Schoolbook" w:hAnsi="Century Schoolbook"/>
           <w:sz w:val="24"/>
-          <w:highlight w:val="yellow"/>
-        </w:rPr>
-        <w:t xml:space="preserve"> day &amp; night.</w:t>
-      </w:r>
-    </w:p>
-    <w:p>
-      <w:pPr>
-        <w:jc w:val="both"/>
-        <w:rPr>
-          <w:rFonts w:ascii="Century Schoolbook" w:hAnsi="Century Schoolbook"/>
-          <w:sz w:val="16"/>
-        </w:rPr>
-      </w:pPr>
-    </w:p>
+        </w:rPr>
+        <w:t xml:space="preserve"> hour.</w:t>
+      </w:r>
+    </w:p>
+    <w:p/>
     <w:p>
       <w:pPr>
         <w:jc w:val="both"/>
@@ -1223,98 +1181,6 @@
         <w:rPr>
           <w:rFonts w:ascii="Lucida Calligraphy" w:hAnsi="Lucida Calligraphy"/>
           <w:sz w:val="32"/>
-          <w:highlight w:val="yellow"/>
-        </w:rPr>
-        <w:t>Da-coup</w:t>
-      </w:r>
-      <w:proofErr w:type="gramStart"/>
-      <w:r>
-        <w:rPr>
-          <w:rFonts w:ascii="Monotype Corsiva" w:hAnsi="Monotype Corsiva"/>
-          <w:i/>
-          <w:sz w:val="36"/>
-          <w:highlight w:val="yellow"/>
-        </w:rPr>
-        <w:t>...(</w:t>
-      </w:r>
-      <w:proofErr w:type="gramEnd"/>
-      <w:r>
-        <w:rPr>
-          <w:rFonts w:ascii="Century Schoolbook" w:hAnsi="Century Schoolbook"/>
-          <w:i/>
-          <w:sz w:val="24"/>
-          <w:highlight w:val="yellow"/>
-        </w:rPr>
-        <w:t>Da-</w:t>
-      </w:r>
-      <w:proofErr w:type="spellStart"/>
-      <w:r>
-        <w:rPr>
-          <w:rFonts w:ascii="Century Schoolbook" w:hAnsi="Century Schoolbook"/>
-          <w:i/>
-          <w:sz w:val="24"/>
-          <w:highlight w:val="yellow"/>
-        </w:rPr>
-        <w:t>koo</w:t>
-      </w:r>
-      <w:proofErr w:type="spellEnd"/>
-      <w:r>
-        <w:rPr>
-          <w:rFonts w:ascii="Century Schoolbook" w:hAnsi="Century Schoolbook"/>
-          <w:i/>
-          <w:sz w:val="24"/>
-          <w:highlight w:val="yellow"/>
-        </w:rPr>
-        <w:t xml:space="preserve">) </w:t>
-      </w:r>
-      <w:r>
-        <w:rPr>
-          <w:rFonts w:ascii="Century Schoolbook" w:hAnsi="Century Schoolbook"/>
-          <w:sz w:val="24"/>
-          <w:highlight w:val="yellow"/>
-        </w:rPr>
-        <w:t xml:space="preserve">Unit of time measurement on Axtoph close to a </w:t>
-      </w:r>
-      <w:proofErr w:type="spellStart"/>
-      <w:r>
-        <w:rPr>
-          <w:rFonts w:ascii="Century Schoolbook" w:hAnsi="Century Schoolbook"/>
-          <w:sz w:val="24"/>
-          <w:highlight w:val="yellow"/>
-        </w:rPr>
-        <w:t>Terran</w:t>
-      </w:r>
-      <w:proofErr w:type="spellEnd"/>
-      <w:r>
-        <w:rPr>
-          <w:rFonts w:ascii="Century Schoolbook" w:hAnsi="Century Schoolbook"/>
-          <w:sz w:val="24"/>
-          <w:highlight w:val="yellow"/>
-        </w:rPr>
-        <w:t xml:space="preserve"> hour</w:t>
-      </w:r>
-      <w:r>
-        <w:rPr>
-          <w:rFonts w:ascii="Century Schoolbook" w:hAnsi="Century Schoolbook"/>
-          <w:sz w:val="24"/>
-        </w:rPr>
-        <w:t>.</w:t>
-      </w:r>
-    </w:p>
-    <w:p/>
-    <w:p>
-      <w:pPr>
-        <w:jc w:val="both"/>
-        <w:rPr>
-          <w:rFonts w:ascii="Century Schoolbook" w:hAnsi="Century Schoolbook"/>
-          <w:sz w:val="24"/>
-        </w:rPr>
-      </w:pPr>
-      <w:r>
-        <w:rPr>
-          <w:rFonts w:ascii="Lucida Calligraphy" w:hAnsi="Lucida Calligraphy"/>
-          <w:sz w:val="32"/>
-          <w:highlight w:val="yellow"/>
         </w:rPr>
         <w:t>Forearm</w:t>
       </w:r>
@@ -1322,7 +1188,6 @@
         <w:rPr>
           <w:rFonts w:ascii="Monotype Corsiva" w:hAnsi="Monotype Corsiva"/>
           <w:sz w:val="36"/>
-          <w:highlight w:val="yellow"/>
         </w:rPr>
         <w:t>...</w:t>
       </w:r>
@@ -1331,7 +1196,6 @@
           <w:rFonts w:ascii="Century Schoolbook" w:hAnsi="Century Schoolbook"/>
           <w:i/>
           <w:sz w:val="24"/>
-          <w:highlight w:val="yellow"/>
         </w:rPr>
         <w:t xml:space="preserve"> </w:t>
       </w:r>
@@ -1339,7 +1203,6 @@
         <w:rPr>
           <w:rFonts w:ascii="Century Schoolbook" w:hAnsi="Century Schoolbook"/>
           <w:sz w:val="24"/>
-          <w:highlight w:val="yellow"/>
         </w:rPr>
         <w:t xml:space="preserve">Unit of measurement on Axtoph. One forearm equals </w:t>
       </w:r>
@@ -1348,7 +1211,6 @@
         <w:rPr>
           <w:rFonts w:ascii="Century Schoolbook" w:hAnsi="Century Schoolbook"/>
           <w:sz w:val="24"/>
-          <w:highlight w:val="yellow"/>
         </w:rPr>
         <w:t>approx</w:t>
       </w:r>
@@ -1357,7 +1219,6 @@
         <w:rPr>
           <w:rFonts w:ascii="Century Schoolbook" w:hAnsi="Century Schoolbook"/>
           <w:sz w:val="24"/>
-          <w:highlight w:val="yellow"/>
         </w:rPr>
         <w:t xml:space="preserve"> 1 foot.</w:t>
       </w:r>
@@ -1369,7 +1230,6 @@
         <w:rPr>
           <w:rFonts w:ascii="Century Schoolbook" w:hAnsi="Century Schoolbook"/>
           <w:sz w:val="24"/>
-          <w:highlight w:val="yellow"/>
         </w:rPr>
       </w:pPr>
       <w:proofErr w:type="spellStart"/>
@@ -1377,7 +1237,6 @@
         <w:rPr>
           <w:rFonts w:ascii="Lucida Calligraphy" w:hAnsi="Lucida Calligraphy"/>
           <w:sz w:val="32"/>
-          <w:highlight w:val="yellow"/>
         </w:rPr>
         <w:t>Goldweight</w:t>
       </w:r>
@@ -1386,7 +1245,6 @@
         <w:rPr>
           <w:rFonts w:ascii="Monotype Corsiva" w:hAnsi="Monotype Corsiva"/>
           <w:sz w:val="36"/>
-          <w:highlight w:val="yellow"/>
         </w:rPr>
         <w:t>...</w:t>
       </w:r>
@@ -1395,7 +1253,6 @@
           <w:rFonts w:ascii="Century Schoolbook" w:hAnsi="Century Schoolbook"/>
           <w:i/>
           <w:sz w:val="24"/>
-          <w:highlight w:val="yellow"/>
         </w:rPr>
         <w:t xml:space="preserve"> </w:t>
       </w:r>
@@ -1403,7 +1260,6 @@
         <w:rPr>
           <w:rFonts w:ascii="Century Schoolbook" w:hAnsi="Century Schoolbook"/>
           <w:sz w:val="24"/>
-          <w:highlight w:val="yellow"/>
         </w:rPr>
         <w:t xml:space="preserve">Unit of measurement on Axtoph. 1 </w:t>
       </w:r>
@@ -1412,7 +1268,6 @@
         <w:rPr>
           <w:rFonts w:ascii="Century Schoolbook" w:hAnsi="Century Schoolbook"/>
           <w:sz w:val="24"/>
-          <w:highlight w:val="yellow"/>
         </w:rPr>
         <w:t>goldweight</w:t>
       </w:r>
@@ -1421,7 +1276,6 @@
         <w:rPr>
           <w:rFonts w:ascii="Century Schoolbook" w:hAnsi="Century Schoolbook"/>
           <w:sz w:val="24"/>
-          <w:highlight w:val="yellow"/>
         </w:rPr>
         <w:t xml:space="preserve"> equals </w:t>
       </w:r>
@@ -1430,7 +1284,6 @@
         <w:rPr>
           <w:rFonts w:ascii="Century Schoolbook" w:hAnsi="Century Schoolbook"/>
           <w:sz w:val="24"/>
-          <w:highlight w:val="yellow"/>
         </w:rPr>
         <w:t>approx</w:t>
       </w:r>
@@ -1439,32 +1292,23 @@
         <w:rPr>
           <w:rFonts w:ascii="Century Schoolbook" w:hAnsi="Century Schoolbook"/>
           <w:sz w:val="24"/>
-          <w:highlight w:val="yellow"/>
         </w:rPr>
         <w:t xml:space="preserve"> 1 pound.</w:t>
       </w:r>
     </w:p>
-    <w:p>
-      <w:pPr>
-        <w:rPr>
-          <w:highlight w:val="yellow"/>
-        </w:rPr>
-      </w:pPr>
-    </w:p>
-    <w:p>
-      <w:pPr>
-        <w:jc w:val="both"/>
-        <w:rPr>
-          <w:rFonts w:ascii="Century Schoolbook" w:hAnsi="Century Schoolbook"/>
-          <w:sz w:val="24"/>
-          <w:highlight w:val="yellow"/>
+    <w:p/>
+    <w:p>
+      <w:pPr>
+        <w:jc w:val="both"/>
+        <w:rPr>
+          <w:rFonts w:ascii="Century Schoolbook" w:hAnsi="Century Schoolbook"/>
+          <w:sz w:val="24"/>
         </w:rPr>
       </w:pPr>
       <w:r>
         <w:rPr>
           <w:rFonts w:ascii="Lucida Calligraphy" w:hAnsi="Lucida Calligraphy"/>
           <w:sz w:val="32"/>
-          <w:highlight w:val="yellow"/>
         </w:rPr>
         <w:t>Guild</w:t>
       </w:r>
@@ -1472,7 +1316,6 @@
         <w:rPr>
           <w:rFonts w:ascii="Monotype Corsiva" w:hAnsi="Monotype Corsiva"/>
           <w:sz w:val="36"/>
-          <w:highlight w:val="yellow"/>
         </w:rPr>
         <w:t>...</w:t>
       </w:r>
@@ -1480,7 +1323,6 @@
         <w:rPr>
           <w:rFonts w:ascii="Century Schoolbook" w:hAnsi="Century Schoolbook"/>
           <w:sz w:val="24"/>
-          <w:highlight w:val="yellow"/>
         </w:rPr>
         <w:t xml:space="preserve">A term of measurement or accomplishment used by most crafts but in this case the Mages in the </w:t>
       </w:r>
@@ -1490,7 +1332,6 @@
             <w:rPr>
               <w:rFonts w:ascii="Century Schoolbook" w:hAnsi="Century Schoolbook"/>
               <w:sz w:val="24"/>
-              <w:highlight w:val="yellow"/>
             </w:rPr>
             <w:t>Three</w:t>
           </w:r>
@@ -1499,7 +1340,6 @@
           <w:rPr>
             <w:rFonts w:ascii="Century Schoolbook" w:hAnsi="Century Schoolbook"/>
             <w:sz w:val="24"/>
-            <w:highlight w:val="yellow"/>
           </w:rPr>
           <w:t xml:space="preserve"> </w:t>
         </w:r>
@@ -1508,7 +1348,6 @@
             <w:rPr>
               <w:rFonts w:ascii="Century Schoolbook" w:hAnsi="Century Schoolbook"/>
               <w:sz w:val="24"/>
-              <w:highlight w:val="yellow"/>
             </w:rPr>
             <w:t>Towers</w:t>
           </w:r>
@@ -1518,18 +1357,11 @@
         <w:rPr>
           <w:rFonts w:ascii="Century Schoolbook" w:hAnsi="Century Schoolbook"/>
           <w:sz w:val="24"/>
-          <w:highlight w:val="yellow"/>
         </w:rPr>
         <w:t xml:space="preserve"> of Elbron on Axtoph. There are four guilds, one for each of the elements, earth, air, fire and water. A mage’s status is based on the guilds they have mastered which are displayed in some way upon their attire.</w:t>
       </w:r>
     </w:p>
-    <w:p>
-      <w:pPr>
-        <w:rPr>
-          <w:highlight w:val="yellow"/>
-        </w:rPr>
-      </w:pPr>
-    </w:p>
+    <w:p/>
     <w:p>
       <w:pPr>
         <w:jc w:val="both"/>
@@ -1542,7 +1374,6 @@
         <w:rPr>
           <w:rFonts w:ascii="Lucida Calligraphy" w:hAnsi="Lucida Calligraphy"/>
           <w:sz w:val="32"/>
-          <w:highlight w:val="yellow"/>
         </w:rPr>
         <w:t>Span</w:t>
       </w:r>
@@ -1550,36 +1381,15 @@
         <w:rPr>
           <w:rFonts w:ascii="Monotype Corsiva" w:hAnsi="Monotype Corsiva"/>
           <w:sz w:val="36"/>
-          <w:highlight w:val="yellow"/>
         </w:rPr>
         <w:t xml:space="preserve">... </w:t>
       </w:r>
-      <w:proofErr w:type="spellStart"/>
-      <w:r>
-        <w:rPr>
-          <w:rFonts w:ascii="Century Schoolbook" w:hAnsi="Century Schoolbook"/>
-          <w:sz w:val="24"/>
-          <w:highlight w:val="yellow"/>
-        </w:rPr>
-        <w:t>Axtoph</w:t>
-      </w:r>
-      <w:proofErr w:type="spellEnd"/>
-      <w:r>
-        <w:rPr>
-          <w:rFonts w:ascii="Century Schoolbook" w:hAnsi="Century Schoolbook"/>
-          <w:sz w:val="24"/>
-          <w:highlight w:val="yellow"/>
-        </w:rPr>
-        <w:t xml:space="preserve"> unit of measurement, equivalent to a year</w:t>
-      </w:r>
-      <w:bookmarkStart w:id="0" w:name="_GoBack"/>
-      <w:bookmarkEnd w:id="0"/>
-      <w:r>
-        <w:rPr>
-          <w:rFonts w:ascii="Century Schoolbook" w:hAnsi="Century Schoolbook"/>
-          <w:sz w:val="24"/>
-        </w:rPr>
-        <w:t>.</w:t>
+      <w:r>
+        <w:rPr>
+          <w:rFonts w:ascii="Century Schoolbook" w:hAnsi="Century Schoolbook"/>
+          <w:sz w:val="24"/>
+        </w:rPr>
+        <w:t>Axtoph unit of measurement, equivalent to a year.</w:t>
       </w:r>
     </w:p>
     <w:p/>

</xml_diff>